<commit_message>
ISP mandatory: Added exercise 2
</commit_message>
<xml_diff>
--- a/Source/4 Intelligent programming/Week4/Mandatory assignment 1 - tic-tac-toe.docx
+++ b/Source/4 Intelligent programming/Week4/Mandatory assignment 1 - tic-tac-toe.docx
@@ -26,7 +26,7 @@
         <w:tblLook w:val="04A0" w:firstRow="1" w:lastRow="0" w:firstColumn="1" w:lastColumn="0" w:noHBand="0" w:noVBand="1"/>
       </w:tblPr>
       <w:tblGrid>
-        <w:gridCol w:w="9350"/>
+        <w:gridCol w:w="9017"/>
       </w:tblGrid>
       <w:tr>
         <w:tc>
@@ -2099,20 +2099,12 @@
         <w:rPr>
           <w:rFonts w:ascii="Consolas" w:hAnsi="Consolas"/>
         </w:rPr>
-      </w:pPr>
-    </w:p>
-    <w:p>
-      <w:pPr>
-        <w:rPr>
-          <w:rFonts w:ascii="Consolas" w:hAnsi="Consolas"/>
-        </w:rPr>
-      </w:pPr>
-    </w:p>
-    <w:p>
-      <w:pPr>
-        <w:rPr>
-          <w:rFonts w:ascii="Consolas" w:hAnsi="Consolas"/>
-        </w:rPr>
+        <w:sectPr>
+          <w:pgSz w:w="11907" w:h="16839" w:code="9"/>
+          <w:pgMar w:top="1440" w:right="1440" w:bottom="1440" w:left="1440" w:header="708" w:footer="708" w:gutter="0"/>
+          <w:cols w:space="708"/>
+          <w:docGrid w:linePitch="360"/>
+        </w:sectPr>
       </w:pPr>
     </w:p>
     <w:p>
@@ -2129,21 +2121,113 @@
         <w:pStyle w:val="Overskrift2"/>
       </w:pPr>
       <w:r>
-        <w:t>Exercise 2.a</w:t>
+        <w:t>a)</w:t>
+      </w:r>
+    </w:p>
+    <w:p>
+      <w:r>
+        <w:rPr>
+          <w:noProof/>
+        </w:rPr>
+        <w:drawing>
+          <wp:inline distT="0" distB="0" distL="0" distR="0">
+            <wp:extent cx="13293090" cy="5748084"/>
+            <wp:effectExtent l="0" t="0" r="3810" b="5080"/>
+            <wp:docPr id="1" name="Billede 1" descr="C:\ITU programming\Shared\Source\4 Intelligent programming\Week4\Week4_Mandatory_Exercise.bmp"/>
+            <wp:cNvGraphicFramePr>
+              <a:graphicFrameLocks xmlns:a="http://schemas.openxmlformats.org/drawingml/2006/main" noChangeAspect="1"/>
+            </wp:cNvGraphicFramePr>
+            <a:graphic xmlns:a="http://schemas.openxmlformats.org/drawingml/2006/main">
+              <a:graphicData uri="http://schemas.openxmlformats.org/drawingml/2006/picture">
+                <pic:pic xmlns:pic="http://schemas.openxmlformats.org/drawingml/2006/picture">
+                  <pic:nvPicPr>
+                    <pic:cNvPr id="0" name="Picture 1" descr="C:\ITU programming\Shared\Source\4 Intelligent programming\Week4\Week4_Mandatory_Exercise.bmp"/>
+                    <pic:cNvPicPr>
+                      <a:picLocks noChangeAspect="1" noChangeArrowheads="1"/>
+                    </pic:cNvPicPr>
+                  </pic:nvPicPr>
+                  <pic:blipFill>
+                    <a:blip r:embed="rId5">
+                      <a:extLst>
+                        <a:ext uri="{28A0092B-C50C-407E-A947-70E740481C1C}">
+                          <a14:useLocalDpi xmlns:a14="http://schemas.microsoft.com/office/drawing/2010/main" val="0"/>
+                        </a:ext>
+                      </a:extLst>
+                    </a:blip>
+                    <a:srcRect/>
+                    <a:stretch>
+                      <a:fillRect/>
+                    </a:stretch>
+                  </pic:blipFill>
+                  <pic:spPr bwMode="auto">
+                    <a:xfrm>
+                      <a:off x="0" y="0"/>
+                      <a:ext cx="13293090" cy="5748084"/>
+                    </a:xfrm>
+                    <a:prstGeom prst="rect">
+                      <a:avLst/>
+                    </a:prstGeom>
+                    <a:noFill/>
+                    <a:ln>
+                      <a:noFill/>
+                    </a:ln>
+                  </pic:spPr>
+                </pic:pic>
+              </a:graphicData>
+            </a:graphic>
+          </wp:inline>
+        </w:drawing>
       </w:r>
     </w:p>
     <w:p>
       <w:pPr>
         <w:pStyle w:val="Overskrift2"/>
       </w:pPr>
+    </w:p>
+    <w:p>
+      <w:pPr>
+        <w:pStyle w:val="Overskrift2"/>
+      </w:pPr>
       <w:r>
-        <w:t>Exercise 2.b</w:t>
+        <w:t>b)</w:t>
+      </w:r>
+    </w:p>
+    <w:p>
+      <w:r>
+        <w:t xml:space="preserve">The best action given a head coin flip is for Max to place his piece in the bottom left corner, which has an </w:t>
+      </w:r>
+      <w:r>
+        <w:rPr>
+          <w:u w:val="single"/>
+        </w:rPr>
+        <w:t>expectiminimax</w:t>
+      </w:r>
+      <w:r>
+        <w:rPr>
+          <w:u w:val="single"/>
+        </w:rPr>
+        <w:t xml:space="preserve"> value</w:t>
       </w:r>
       <w:bookmarkStart w:id="0" w:name="_GoBack"/>
       <w:bookmarkEnd w:id="0"/>
+      <w:r>
+        <w:rPr>
+          <w:u w:val="single"/>
+        </w:rPr>
+        <w:t xml:space="preserve"> </w:t>
+      </w:r>
+      <w:r>
+        <w:rPr>
+          <w:u w:val="single"/>
+        </w:rPr>
+        <w:t>of 0.75</w:t>
+      </w:r>
+      <w:r>
+        <w:t>.</w:t>
+      </w:r>
     </w:p>
     <w:sectPr>
-      <w:pgSz w:w="12240" w:h="15840"/>
+      <w:pgSz w:w="23814" w:h="16839" w:orient="landscape" w:code="8"/>
       <w:pgMar w:top="1440" w:right="1440" w:bottom="1440" w:left="1440" w:header="708" w:footer="708" w:gutter="0"/>
       <w:cols w:space="708"/>
       <w:docGrid w:linePitch="360"/>

</xml_diff>